<commit_message>
Add mathematics equation in Ch.7, etc.
</commit_message>
<xml_diff>
--- a/output-files/Intro.docx
+++ b/output-files/Intro.docx
@@ -83,6 +83,256 @@
       <w:pPr>
         <w:pStyle w:val="BodyText"/>
       </w:pPr>
+      <m:oMathPara>
+        <m:oMathParaPr>
+          <m:jc m:val="center"/>
+        </m:oMathParaPr>
+        <m:oMath>
+          <m:r>
+            <m:t>[</m:t>
+          </m:r>
+          <m:r>
+            <m:rPr>
+              <m:sty m:val="b"/>
+            </m:rPr>
+            <m:t>A</m:t>
+          </m:r>
+          <m:r>
+            <m:rPr>
+              <m:sty m:val="b"/>
+            </m:rPr>
+            <m:t>B</m:t>
+          </m:r>
+          <m:sSub>
+            <m:e>
+              <m:r>
+                <m:t>]</m:t>
+              </m:r>
+            </m:e>
+            <m:sub>
+              <m:r>
+                <m:t>i</m:t>
+              </m:r>
+              <m:r>
+                <m:t>,</m:t>
+              </m:r>
+              <m:r>
+                <m:t>j</m:t>
+              </m:r>
+            </m:sub>
+          </m:sSub>
+          <m:r>
+            <m:t>=</m:t>
+          </m:r>
+          <m:sSub>
+            <m:e>
+              <m:r>
+                <m:t>a</m:t>
+              </m:r>
+            </m:e>
+            <m:sub>
+              <m:r>
+                <m:t>i</m:t>
+              </m:r>
+              <m:r>
+                <m:t>,</m:t>
+              </m:r>
+              <m:r>
+                <m:t>1</m:t>
+              </m:r>
+            </m:sub>
+          </m:sSub>
+          <m:sSub>
+            <m:e>
+              <m:r>
+                <m:t>b</m:t>
+              </m:r>
+            </m:e>
+            <m:sub>
+              <m:r>
+                <m:t>1</m:t>
+              </m:r>
+              <m:r>
+                <m:t>,</m:t>
+              </m:r>
+              <m:r>
+                <m:t>j</m:t>
+              </m:r>
+            </m:sub>
+          </m:sSub>
+          <m:r>
+            <m:t>+</m:t>
+          </m:r>
+          <m:sSub>
+            <m:e>
+              <m:r>
+                <m:t>a</m:t>
+              </m:r>
+            </m:e>
+            <m:sub>
+              <m:r>
+                <m:t>i</m:t>
+              </m:r>
+              <m:r>
+                <m:t>,</m:t>
+              </m:r>
+              <m:r>
+                <m:t>2</m:t>
+              </m:r>
+            </m:sub>
+          </m:sSub>
+          <m:sSub>
+            <m:e>
+              <m:r>
+                <m:t>b</m:t>
+              </m:r>
+            </m:e>
+            <m:sub>
+              <m:r>
+                <m:t>2</m:t>
+              </m:r>
+              <m:r>
+                <m:t>,</m:t>
+              </m:r>
+              <m:r>
+                <m:t>j</m:t>
+              </m:r>
+            </m:sub>
+          </m:sSub>
+          <m:r>
+            <m:t>+</m:t>
+          </m:r>
+          <m:r>
+            <m:t>⋯</m:t>
+          </m:r>
+          <m:r>
+            <m:t>+</m:t>
+          </m:r>
+          <m:sSub>
+            <m:e>
+              <m:r>
+                <m:t>a</m:t>
+              </m:r>
+            </m:e>
+            <m:sub>
+              <m:r>
+                <m:t>i</m:t>
+              </m:r>
+              <m:r>
+                <m:t>,</m:t>
+              </m:r>
+              <m:r>
+                <m:t>n</m:t>
+              </m:r>
+            </m:sub>
+          </m:sSub>
+          <m:sSub>
+            <m:e>
+              <m:r>
+                <m:t>b</m:t>
+              </m:r>
+            </m:e>
+            <m:sub>
+              <m:r>
+                <m:t>n</m:t>
+              </m:r>
+              <m:r>
+                <m:t>,</m:t>
+              </m:r>
+              <m:r>
+                <m:t>j</m:t>
+              </m:r>
+            </m:sub>
+          </m:sSub>
+          <m:r>
+            <m:t>=</m:t>
+          </m:r>
+          <m:nary>
+            <m:naryPr>
+              <m:chr m:val="∑"/>
+              <m:limLoc m:val="undOvr"/>
+              <m:subHide m:val="0"/>
+              <m:supHide m:val="0"/>
+            </m:naryPr>
+            <m:sub>
+              <m:r>
+                <m:t>r</m:t>
+              </m:r>
+              <m:r>
+                <m:t>=</m:t>
+              </m:r>
+              <m:r>
+                <m:t>1</m:t>
+              </m:r>
+            </m:sub>
+            <m:sup>
+              <m:r>
+                <m:t>n</m:t>
+              </m:r>
+            </m:sup>
+            <m:e>
+              <m:sSub>
+                <m:e>
+                  <m:r>
+                    <m:t>a</m:t>
+                  </m:r>
+                </m:e>
+                <m:sub>
+                  <m:r>
+                    <m:t>i</m:t>
+                  </m:r>
+                  <m:r>
+                    <m:t>,</m:t>
+                  </m:r>
+                  <m:r>
+                    <m:t>r</m:t>
+                  </m:r>
+                </m:sub>
+              </m:sSub>
+            </m:e>
+          </m:nary>
+          <m:sSub>
+            <m:e>
+              <m:r>
+                <m:t>b</m:t>
+              </m:r>
+            </m:e>
+            <m:sub>
+              <m:r>
+                <m:t>r</m:t>
+              </m:r>
+              <m:r>
+                <m:t>,</m:t>
+              </m:r>
+              <m:r>
+                <m:t>j</m:t>
+              </m:r>
+            </m:sub>
+          </m:sSub>
+          <m:r>
+            <m:t>,</m:t>
+          </m:r>
+        </m:oMath>
+      </m:oMathPara>
+    </w:p>
+    <w:p>
+      <w:pPr>
+        <w:pStyle w:val="FirstParagraph"/>
+      </w:pPr>
+      <w:r>
+        <w:t xml:space="preserve">Equation 1.</w:t>
+      </w:r>
+      <w:r>
+        <w:rPr>
+          <w:rStyle w:val="FootnoteReference"/>
+        </w:rPr>
+        <w:footnoteReference w:id="22"/>
+      </w:r>
+    </w:p>
+    <w:p>
+      <w:pPr>
+        <w:pStyle w:val="BodyText"/>
+      </w:pPr>
       <w:r>
         <w:t xml:space="preserve">“Extensible” means that you can go beyond simple customization and create entirely new commands. New commands are simply programs written in the Lisp language, which are run by Emacs’s own Lisp interpreter. Existing commands can even be redefined in the middle of an editing session, without having to restart Emacs. Most of the editing commands in Emacs are written in Lisp; the few exceptions could have been written in Lisp but use C instead for efficiency. Writing an extension is programming, but non-programmers can use it afterwards.</w:t>
       </w:r>
@@ -99,14 +349,14 @@
       <w:pPr>
         <w:pStyle w:val="Heading1"/>
       </w:pPr>
-      <w:bookmarkStart w:id="22" w:name="bibliography"/>
+      <w:bookmarkStart w:id="24" w:name="bibliography"/>
       <w:r>
         <w:t xml:space="preserve">Bibliography</w:t>
       </w:r>
-      <w:bookmarkEnd w:id="22"/>
-    </w:p>
-    <w:bookmarkStart w:id="26" w:name="refs"/>
-    <w:bookmarkStart w:id="23" w:name="ref-Ahrens2017"/>
+      <w:bookmarkEnd w:id="24"/>
+    </w:p>
+    <w:bookmarkStart w:id="28" w:name="refs"/>
+    <w:bookmarkStart w:id="25" w:name="ref-Ahrens2017"/>
     <w:p>
       <w:pPr>
         <w:pStyle w:val="Bibliography"/>
@@ -127,8 +377,8 @@
         <w:t xml:space="preserve">. Kindle Edition. Amazon.com Services LLC.</w:t>
       </w:r>
     </w:p>
-    <w:bookmarkEnd w:id="23"/>
-    <w:bookmarkStart w:id="25" w:name="ref-Clear2019"/>
+    <w:bookmarkEnd w:id="25"/>
+    <w:bookmarkStart w:id="27" w:name="ref-Clear2019"/>
     <w:p>
       <w:pPr>
         <w:pStyle w:val="Bibliography"/>
@@ -139,7 +389,7 @@
       <w:r>
         <w:t xml:space="preserve"> </w:t>
       </w:r>
-      <w:hyperlink r:id="rId24">
+      <w:hyperlink r:id="rId26">
         <w:r>
           <w:rPr>
             <w:rStyle w:val="Hyperlink"/>
@@ -151,8 +401,8 @@
         <w:t xml:space="preserve">.</w:t>
       </w:r>
     </w:p>
-    <w:bookmarkEnd w:id="25"/>
-    <w:bookmarkEnd w:id="26"/>
+    <w:bookmarkEnd w:id="27"/>
+    <w:bookmarkEnd w:id="28"/>
     <w:sectPr/>
   </w:body>
 </w:document>
@@ -195,6 +445,36 @@
       <w:r>
         <w:t xml:space="preserve">See section on Customization.</w:t>
       </w:r>
+    </w:p>
+  </w:footnote>
+  <w:footnote w:id="22">
+    <w:p>
+      <w:pPr>
+        <w:pStyle w:val="FootnoteText"/>
+      </w:pPr>
+      <w:r>
+        <w:rPr>
+          <w:rStyle w:val="FootnoteReference"/>
+        </w:rPr>
+        <w:footnoteRef/>
+      </w:r>
+      <w:r>
+        <w:t xml:space="preserve"> </w:t>
+      </w:r>
+      <w:r>
+        <w:t xml:space="preserve">Source:</w:t>
+      </w:r>
+      <w:r>
+        <w:t xml:space="preserve"> </w:t>
+      </w:r>
+      <w:hyperlink r:id="rId23">
+        <w:r>
+          <w:rPr>
+            <w:rStyle w:val="Hyperlink"/>
+          </w:rPr>
+          <w:t xml:space="preserve">https://en.wikipedia.org/wiki/Matrix_(mathematics)</w:t>
+        </w:r>
+      </w:hyperlink>
     </w:p>
   </w:footnote>
 </w:footnotes>

</xml_diff>